<commit_message>
jk this is the last commit
oof
</commit_message>
<xml_diff>
--- a/versaw_ProtocolDesingDoc.docx
+++ b/versaw_ProtocolDesingDoc.docx
@@ -253,7 +253,6 @@
         </w:rPr>
         <w:tab/>
       </w:r>
-      <w:proofErr w:type="spellStart"/>
       <w:r>
         <w:rPr>
           <w:rFonts w:ascii="Arial" w:hAnsi="Arial" w:cs="Arial"/>
@@ -262,7 +261,6 @@
         </w:rPr>
         <w:t>msg.length</w:t>
       </w:r>
-      <w:proofErr w:type="spellEnd"/>
       <w:r>
         <w:rPr>
           <w:rFonts w:ascii="Arial" w:hAnsi="Arial" w:cs="Arial"/>
@@ -302,42 +300,57 @@
           <w:sz w:val="24"/>
           <w:szCs w:val="24"/>
         </w:rPr>
-        <w:t>New Message</w:t>
-      </w:r>
-    </w:p>
-    <w:p>
-      <w:pPr>
-        <w:rPr>
-          <w:rFonts w:ascii="Arial" w:hAnsi="Arial" w:cs="Arial"/>
-          <w:sz w:val="24"/>
-          <w:szCs w:val="24"/>
-        </w:rPr>
-      </w:pPr>
-      <w:r>
-        <w:rPr>
-          <w:rFonts w:ascii="Arial" w:hAnsi="Arial" w:cs="Arial"/>
-          <w:sz w:val="24"/>
-          <w:szCs w:val="24"/>
-        </w:rPr>
-        <w:tab/>
-      </w:r>
-      <w:r>
-        <w:rPr>
-          <w:rFonts w:ascii="Arial" w:hAnsi="Arial" w:cs="Arial"/>
-          <w:sz w:val="24"/>
-          <w:szCs w:val="24"/>
-        </w:rPr>
-        <w:t>25</w:t>
-      </w:r>
-      <w:r>
-        <w:rPr>
-          <w:rFonts w:ascii="Arial" w:hAnsi="Arial" w:cs="Arial"/>
-          <w:sz w:val="24"/>
-          <w:szCs w:val="24"/>
-        </w:rPr>
-        <w:tab/>
-      </w:r>
-      <w:proofErr w:type="spellStart"/>
+        <w:t>n</w:t>
+      </w:r>
+      <w:r>
+        <w:rPr>
+          <w:rFonts w:ascii="Arial" w:hAnsi="Arial" w:cs="Arial"/>
+          <w:sz w:val="24"/>
+          <w:szCs w:val="24"/>
+        </w:rPr>
+        <w:t>ew Message</w:t>
+      </w:r>
+    </w:p>
+    <w:p>
+      <w:pPr>
+        <w:rPr>
+          <w:rFonts w:ascii="Arial" w:hAnsi="Arial" w:cs="Arial"/>
+          <w:sz w:val="24"/>
+          <w:szCs w:val="24"/>
+        </w:rPr>
+      </w:pPr>
+      <w:r>
+        <w:rPr>
+          <w:rFonts w:ascii="Arial" w:hAnsi="Arial" w:cs="Arial"/>
+          <w:sz w:val="24"/>
+          <w:szCs w:val="24"/>
+        </w:rPr>
+        <w:tab/>
+      </w:r>
+      <w:r>
+        <w:rPr>
+          <w:rFonts w:ascii="Arial" w:hAnsi="Arial" w:cs="Arial"/>
+          <w:sz w:val="24"/>
+          <w:szCs w:val="24"/>
+        </w:rPr>
+        <w:t>1</w:t>
+      </w:r>
+      <w:r>
+        <w:rPr>
+          <w:rFonts w:ascii="Arial" w:hAnsi="Arial" w:cs="Arial"/>
+          <w:sz w:val="24"/>
+          <w:szCs w:val="24"/>
+        </w:rPr>
+        <w:t>5</w:t>
+      </w:r>
+      <w:r>
+        <w:rPr>
+          <w:rFonts w:ascii="Arial" w:hAnsi="Arial" w:cs="Arial"/>
+          <w:sz w:val="24"/>
+          <w:szCs w:val="24"/>
+        </w:rPr>
+        <w:tab/>
+      </w:r>
       <w:r>
         <w:rPr>
           <w:rFonts w:ascii="Arial" w:hAnsi="Arial" w:cs="Arial"/>
@@ -346,7 +359,6 @@
         </w:rPr>
         <w:t>msg.length</w:t>
       </w:r>
-      <w:proofErr w:type="spellEnd"/>
       <w:r>
         <w:rPr>
           <w:rFonts w:ascii="Arial" w:hAnsi="Arial" w:cs="Arial"/>
@@ -378,894 +390,1077 @@
           <w:sz w:val="24"/>
           <w:szCs w:val="24"/>
         </w:rPr>
-        <w:t xml:space="preserve"> – 20</w:t>
-      </w:r>
-    </w:p>
-    <w:p>
-      <w:pPr>
-        <w:rPr>
-          <w:rFonts w:ascii="Arial" w:hAnsi="Arial" w:cs="Arial"/>
-          <w:sz w:val="24"/>
-          <w:szCs w:val="24"/>
-        </w:rPr>
-      </w:pPr>
-      <w:r>
-        <w:rPr>
-          <w:rFonts w:ascii="Arial" w:hAnsi="Arial" w:cs="Arial"/>
-          <w:sz w:val="24"/>
-          <w:szCs w:val="24"/>
-        </w:rPr>
-        <w:tab/>
-      </w:r>
-      <w:r>
-        <w:rPr>
-          <w:rFonts w:ascii="Arial" w:hAnsi="Arial" w:cs="Arial"/>
-          <w:sz w:val="24"/>
-          <w:szCs w:val="24"/>
-        </w:rPr>
-        <w:t>26</w:t>
-      </w:r>
-      <w:r>
-        <w:rPr>
-          <w:rFonts w:ascii="Arial" w:hAnsi="Arial" w:cs="Arial"/>
-          <w:sz w:val="24"/>
-          <w:szCs w:val="24"/>
-        </w:rPr>
-        <w:tab/>
-      </w:r>
-      <w:r>
-        <w:rPr>
-          <w:rFonts w:ascii="Arial" w:hAnsi="Arial" w:cs="Arial"/>
-          <w:sz w:val="24"/>
-          <w:szCs w:val="24"/>
-        </w:rPr>
-        <w:t>26</w:t>
-      </w:r>
-      <w:r>
-        <w:rPr>
-          <w:rFonts w:ascii="Arial" w:hAnsi="Arial" w:cs="Arial"/>
-          <w:sz w:val="24"/>
-          <w:szCs w:val="24"/>
-        </w:rPr>
-        <w:tab/>
-        <w:t>ascii</w:t>
-      </w:r>
-      <w:r>
-        <w:rPr>
-          <w:rFonts w:ascii="Arial" w:hAnsi="Arial" w:cs="Arial"/>
-          <w:sz w:val="24"/>
-          <w:szCs w:val="24"/>
-        </w:rPr>
-        <w:tab/>
-        <w:t>text update</w:t>
-      </w:r>
-    </w:p>
-    <w:p>
-      <w:pPr>
-        <w:rPr>
-          <w:rFonts w:ascii="Arial" w:hAnsi="Arial" w:cs="Arial"/>
-          <w:sz w:val="24"/>
-          <w:szCs w:val="24"/>
-        </w:rPr>
-      </w:pPr>
-      <w:r>
-        <w:rPr>
-          <w:rFonts w:ascii="Arial" w:hAnsi="Arial" w:cs="Arial"/>
-          <w:sz w:val="24"/>
-          <w:szCs w:val="24"/>
-        </w:rPr>
-        <w:tab/>
-      </w:r>
-      <w:r>
-        <w:rPr>
-          <w:rFonts w:ascii="Arial" w:hAnsi="Arial" w:cs="Arial"/>
-          <w:sz w:val="24"/>
-          <w:szCs w:val="24"/>
-        </w:rPr>
-        <w:t>User#</w:t>
-      </w:r>
-      <w:r>
-        <w:rPr>
-          <w:rFonts w:ascii="Arial" w:hAnsi="Arial" w:cs="Arial"/>
-          <w:sz w:val="24"/>
-          <w:szCs w:val="24"/>
-        </w:rPr>
-        <w:tab/>
-      </w:r>
-      <w:r>
-        <w:rPr>
-          <w:rFonts w:ascii="Arial" w:hAnsi="Arial" w:cs="Arial"/>
-          <w:sz w:val="24"/>
-          <w:szCs w:val="24"/>
-        </w:rPr>
-        <w:t>27</w:t>
-      </w:r>
-      <w:r>
-        <w:rPr>
-          <w:rFonts w:ascii="Arial" w:hAnsi="Arial" w:cs="Arial"/>
-          <w:sz w:val="24"/>
-          <w:szCs w:val="24"/>
-        </w:rPr>
-        <w:tab/>
-        <w:t>uint8</w:t>
-      </w:r>
-      <w:r>
-        <w:rPr>
-          <w:rFonts w:ascii="Arial" w:hAnsi="Arial" w:cs="Arial"/>
-          <w:sz w:val="24"/>
-          <w:szCs w:val="24"/>
-        </w:rPr>
-        <w:tab/>
-        <w:t>get users</w:t>
-      </w:r>
-    </w:p>
-    <w:p>
-      <w:pPr>
-        <w:rPr>
-          <w:rFonts w:ascii="Arial" w:hAnsi="Arial" w:cs="Arial"/>
-          <w:sz w:val="24"/>
-          <w:szCs w:val="24"/>
-        </w:rPr>
-      </w:pPr>
-      <w:r>
-        <w:rPr>
-          <w:rFonts w:ascii="Arial" w:hAnsi="Arial" w:cs="Arial"/>
-          <w:sz w:val="24"/>
-          <w:szCs w:val="24"/>
-        </w:rPr>
-        <w:tab/>
-      </w:r>
-    </w:p>
-    <w:p>
-      <w:pPr>
-        <w:rPr>
-          <w:rFonts w:ascii="Arial" w:hAnsi="Arial" w:cs="Arial"/>
-          <w:sz w:val="24"/>
-          <w:szCs w:val="24"/>
-        </w:rPr>
-      </w:pPr>
-      <w:r>
-        <w:rPr>
-          <w:rFonts w:ascii="Arial" w:hAnsi="Arial" w:cs="Arial"/>
-          <w:sz w:val="24"/>
-          <w:szCs w:val="24"/>
-        </w:rPr>
-        <w:tab/>
-      </w:r>
-      <w:r>
-        <w:rPr>
-          <w:rFonts w:ascii="Arial" w:hAnsi="Arial" w:cs="Arial"/>
-          <w:sz w:val="24"/>
-          <w:szCs w:val="24"/>
-        </w:rPr>
-        <w:tab/>
-      </w:r>
-      <w:r>
-        <w:rPr>
-          <w:rFonts w:ascii="Arial" w:hAnsi="Arial" w:cs="Arial"/>
-          <w:sz w:val="24"/>
-          <w:szCs w:val="24"/>
-        </w:rPr>
-        <w:tab/>
-      </w:r>
-    </w:p>
-    <w:p>
-      <w:pPr>
-        <w:rPr>
-          <w:rFonts w:ascii="Arial" w:hAnsi="Arial" w:cs="Arial"/>
-          <w:sz w:val="24"/>
-          <w:szCs w:val="24"/>
-        </w:rPr>
-      </w:pPr>
-      <w:r>
-        <w:rPr>
-          <w:rFonts w:ascii="Arial" w:hAnsi="Arial" w:cs="Arial"/>
-          <w:sz w:val="24"/>
-          <w:szCs w:val="24"/>
-        </w:rPr>
-        <w:tab/>
-        <w:t>Player</w:t>
-      </w:r>
-      <w:r>
-        <w:rPr>
-          <w:rFonts w:ascii="Arial" w:hAnsi="Arial" w:cs="Arial"/>
-          <w:sz w:val="24"/>
-          <w:szCs w:val="24"/>
-        </w:rPr>
-        <w:t xml:space="preserve"> </w:t>
-      </w:r>
-      <w:r>
-        <w:rPr>
-          <w:rFonts w:ascii="Arial" w:hAnsi="Arial" w:cs="Arial"/>
-          <w:sz w:val="24"/>
-          <w:szCs w:val="24"/>
-        </w:rPr>
-        <w:t>ID</w:t>
-      </w:r>
-      <w:r>
-        <w:rPr>
-          <w:rFonts w:ascii="Arial" w:hAnsi="Arial" w:cs="Arial"/>
-          <w:sz w:val="24"/>
-          <w:szCs w:val="24"/>
-        </w:rPr>
-        <w:t xml:space="preserve"> Codes:</w:t>
-      </w:r>
-    </w:p>
-    <w:p>
-      <w:pPr>
-        <w:rPr>
-          <w:rFonts w:ascii="Arial" w:hAnsi="Arial" w:cs="Arial"/>
-          <w:sz w:val="24"/>
-          <w:szCs w:val="24"/>
-        </w:rPr>
-      </w:pPr>
-      <w:r>
-        <w:rPr>
-          <w:rFonts w:ascii="Arial" w:hAnsi="Arial" w:cs="Arial"/>
-          <w:sz w:val="24"/>
-          <w:szCs w:val="24"/>
-        </w:rPr>
-        <w:tab/>
-        <w:t>________________</w:t>
-      </w:r>
-    </w:p>
-    <w:p>
-      <w:pPr>
-        <w:rPr>
-          <w:rFonts w:ascii="Arial" w:hAnsi="Arial" w:cs="Arial"/>
-          <w:sz w:val="24"/>
-          <w:szCs w:val="24"/>
-        </w:rPr>
-      </w:pPr>
-      <w:r>
-        <w:rPr>
-          <w:rFonts w:ascii="Arial" w:hAnsi="Arial" w:cs="Arial"/>
-          <w:sz w:val="24"/>
-          <w:szCs w:val="24"/>
-        </w:rPr>
-        <w:tab/>
-        <w:t>0</w:t>
-      </w:r>
-      <w:r>
-        <w:rPr>
-          <w:rFonts w:ascii="Arial" w:hAnsi="Arial" w:cs="Arial"/>
-          <w:sz w:val="24"/>
-          <w:szCs w:val="24"/>
-        </w:rPr>
-        <w:tab/>
-      </w:r>
-      <w:r>
-        <w:rPr>
-          <w:rFonts w:ascii="Arial" w:hAnsi="Arial" w:cs="Arial"/>
-          <w:sz w:val="24"/>
-          <w:szCs w:val="24"/>
-        </w:rPr>
-        <w:t>Dealer</w:t>
-      </w:r>
-    </w:p>
-    <w:p>
-      <w:pPr>
-        <w:rPr>
-          <w:rFonts w:ascii="Arial" w:hAnsi="Arial" w:cs="Arial"/>
-          <w:sz w:val="24"/>
-          <w:szCs w:val="24"/>
-        </w:rPr>
-      </w:pPr>
-      <w:r>
-        <w:rPr>
-          <w:rFonts w:ascii="Arial" w:hAnsi="Arial" w:cs="Arial"/>
-          <w:sz w:val="24"/>
-          <w:szCs w:val="24"/>
-        </w:rPr>
-        <w:tab/>
-        <w:t>1</w:t>
-      </w:r>
-      <w:r>
-        <w:rPr>
-          <w:rFonts w:ascii="Arial" w:hAnsi="Arial" w:cs="Arial"/>
-          <w:sz w:val="24"/>
-          <w:szCs w:val="24"/>
-        </w:rPr>
-        <w:tab/>
-      </w:r>
-      <w:r>
-        <w:rPr>
-          <w:rFonts w:ascii="Arial" w:hAnsi="Arial" w:cs="Arial"/>
-          <w:sz w:val="24"/>
-          <w:szCs w:val="24"/>
-        </w:rPr>
-        <w:t>Player</w:t>
-      </w:r>
-    </w:p>
-    <w:p>
-      <w:pPr>
-        <w:rPr>
-          <w:rFonts w:ascii="Arial" w:hAnsi="Arial" w:cs="Arial"/>
-          <w:sz w:val="24"/>
-          <w:szCs w:val="24"/>
-        </w:rPr>
-      </w:pPr>
-      <w:r>
-        <w:rPr>
-          <w:rFonts w:ascii="Arial" w:hAnsi="Arial" w:cs="Arial"/>
-          <w:sz w:val="24"/>
-          <w:szCs w:val="24"/>
-        </w:rPr>
-        <w:tab/>
-        <w:t>2</w:t>
-      </w:r>
-      <w:r>
-        <w:rPr>
-          <w:rFonts w:ascii="Arial" w:hAnsi="Arial" w:cs="Arial"/>
-          <w:sz w:val="24"/>
-          <w:szCs w:val="24"/>
-        </w:rPr>
-        <w:t xml:space="preserve"> +</w:t>
-      </w:r>
-      <w:r>
-        <w:rPr>
-          <w:rFonts w:ascii="Arial" w:hAnsi="Arial" w:cs="Arial"/>
-          <w:sz w:val="24"/>
-          <w:szCs w:val="24"/>
-        </w:rPr>
-        <w:tab/>
-      </w:r>
-      <w:r>
-        <w:rPr>
-          <w:rFonts w:ascii="Arial" w:hAnsi="Arial" w:cs="Arial"/>
-          <w:sz w:val="24"/>
-          <w:szCs w:val="24"/>
-        </w:rPr>
-        <w:t>Spectator(s)</w:t>
-      </w:r>
-    </w:p>
-    <w:p>
-      <w:pPr>
-        <w:rPr>
-          <w:rFonts w:ascii="Arial" w:hAnsi="Arial" w:cs="Arial"/>
-          <w:sz w:val="24"/>
-          <w:szCs w:val="24"/>
-        </w:rPr>
-      </w:pPr>
-    </w:p>
-    <w:p>
-      <w:pPr>
-        <w:rPr>
-          <w:rFonts w:ascii="Arial" w:hAnsi="Arial" w:cs="Arial"/>
-          <w:sz w:val="24"/>
-          <w:szCs w:val="24"/>
-        </w:rPr>
-      </w:pPr>
-      <w:r>
-        <w:rPr>
-          <w:rFonts w:ascii="Arial" w:hAnsi="Arial" w:cs="Arial"/>
-          <w:sz w:val="24"/>
-          <w:szCs w:val="24"/>
-        </w:rPr>
-        <w:t>=============================</w:t>
-      </w:r>
-    </w:p>
-    <w:p>
-      <w:pPr>
-        <w:rPr>
-          <w:rFonts w:ascii="Arial" w:hAnsi="Arial" w:cs="Arial"/>
-          <w:sz w:val="24"/>
-          <w:szCs w:val="24"/>
-        </w:rPr>
-      </w:pPr>
-      <w:r>
-        <w:rPr>
-          <w:rFonts w:ascii="Arial" w:hAnsi="Arial" w:cs="Arial"/>
-          <w:sz w:val="24"/>
-          <w:szCs w:val="24"/>
-        </w:rPr>
-        <w:t>Packets from client:</w:t>
-      </w:r>
-    </w:p>
-    <w:p>
-      <w:pPr>
-        <w:rPr>
-          <w:rFonts w:ascii="Arial" w:hAnsi="Arial" w:cs="Arial"/>
-          <w:sz w:val="24"/>
-          <w:szCs w:val="24"/>
-        </w:rPr>
-      </w:pPr>
-      <w:r>
-        <w:rPr>
-          <w:rFonts w:ascii="Arial" w:hAnsi="Arial" w:cs="Arial"/>
-          <w:sz w:val="24"/>
-          <w:szCs w:val="24"/>
-        </w:rPr>
-        <w:t>=============================</w:t>
-      </w:r>
-    </w:p>
-    <w:p>
-      <w:pPr>
-        <w:rPr>
-          <w:rFonts w:ascii="Arial" w:hAnsi="Arial" w:cs="Arial"/>
-          <w:sz w:val="24"/>
-          <w:szCs w:val="24"/>
-        </w:rPr>
-      </w:pPr>
-    </w:p>
-    <w:p>
-      <w:pPr>
-        <w:rPr>
-          <w:rFonts w:ascii="Arial" w:hAnsi="Arial" w:cs="Arial"/>
-          <w:sz w:val="24"/>
-          <w:szCs w:val="24"/>
-        </w:rPr>
-      </w:pPr>
-      <w:r>
-        <w:rPr>
-          <w:rFonts w:ascii="Arial" w:hAnsi="Arial" w:cs="Arial"/>
-          <w:sz w:val="24"/>
-          <w:szCs w:val="24"/>
-        </w:rPr>
-        <w:lastRenderedPageBreak/>
-        <w:t>On Connection/Update</w:t>
-      </w:r>
-    </w:p>
-    <w:p>
-      <w:pPr>
-        <w:rPr>
-          <w:rFonts w:ascii="Arial" w:hAnsi="Arial" w:cs="Arial"/>
-          <w:sz w:val="24"/>
-          <w:szCs w:val="24"/>
-        </w:rPr>
-      </w:pPr>
-      <w:r>
-        <w:rPr>
-          <w:rFonts w:ascii="Arial" w:hAnsi="Arial" w:cs="Arial"/>
-          <w:sz w:val="24"/>
-          <w:szCs w:val="24"/>
-        </w:rPr>
-        <w:tab/>
-        <w:t>Length</w:t>
-      </w:r>
-      <w:r>
-        <w:rPr>
-          <w:rFonts w:ascii="Arial" w:hAnsi="Arial" w:cs="Arial"/>
-          <w:sz w:val="24"/>
-          <w:szCs w:val="24"/>
-        </w:rPr>
-        <w:tab/>
-        <w:t xml:space="preserve">O </w:t>
-      </w:r>
-      <w:r>
-        <w:rPr>
-          <w:rFonts w:ascii="Arial" w:hAnsi="Arial" w:cs="Arial"/>
-          <w:sz w:val="24"/>
-          <w:szCs w:val="24"/>
-        </w:rPr>
-        <w:tab/>
-        <w:t>Type</w:t>
-      </w:r>
-      <w:r>
-        <w:rPr>
-          <w:rFonts w:ascii="Arial" w:hAnsi="Arial" w:cs="Arial"/>
-          <w:sz w:val="24"/>
-          <w:szCs w:val="24"/>
-        </w:rPr>
-        <w:tab/>
-        <w:t>Desc</w:t>
-      </w:r>
-    </w:p>
-    <w:p>
-      <w:pPr>
-        <w:rPr>
-          <w:rFonts w:ascii="Arial" w:hAnsi="Arial" w:cs="Arial"/>
-          <w:sz w:val="24"/>
-          <w:szCs w:val="24"/>
-        </w:rPr>
-      </w:pPr>
-      <w:r>
-        <w:rPr>
-          <w:rFonts w:ascii="Arial" w:hAnsi="Arial" w:cs="Arial"/>
-          <w:sz w:val="24"/>
-          <w:szCs w:val="24"/>
-        </w:rPr>
-        <w:tab/>
-        <w:t>______________</w:t>
-      </w:r>
-    </w:p>
-    <w:p>
-      <w:pPr>
-        <w:rPr>
-          <w:rFonts w:ascii="Arial" w:hAnsi="Arial" w:cs="Arial"/>
-          <w:sz w:val="24"/>
-          <w:szCs w:val="24"/>
-        </w:rPr>
-      </w:pPr>
-      <w:r>
-        <w:rPr>
-          <w:rFonts w:ascii="Arial" w:hAnsi="Arial" w:cs="Arial"/>
-          <w:sz w:val="24"/>
-          <w:szCs w:val="24"/>
-        </w:rPr>
-        <w:tab/>
-      </w:r>
-      <w:r>
-        <w:rPr>
-          <w:rFonts w:ascii="Arial" w:hAnsi="Arial" w:cs="Arial"/>
-          <w:sz w:val="24"/>
-          <w:szCs w:val="24"/>
-        </w:rPr>
-        <w:t>sockets</w:t>
-      </w:r>
-      <w:r>
-        <w:rPr>
-          <w:rFonts w:ascii="Arial" w:hAnsi="Arial" w:cs="Arial"/>
-          <w:sz w:val="24"/>
-          <w:szCs w:val="24"/>
-        </w:rPr>
-        <w:tab/>
-      </w:r>
-      <w:r>
-        <w:rPr>
-          <w:rFonts w:ascii="Arial" w:hAnsi="Arial" w:cs="Arial"/>
-          <w:sz w:val="24"/>
-          <w:szCs w:val="24"/>
-        </w:rPr>
-        <w:t>0</w:t>
-      </w:r>
-      <w:r>
-        <w:rPr>
-          <w:rFonts w:ascii="Arial" w:hAnsi="Arial" w:cs="Arial"/>
-          <w:sz w:val="24"/>
-          <w:szCs w:val="24"/>
-        </w:rPr>
-        <w:tab/>
-        <w:t>uint8</w:t>
-      </w:r>
-      <w:r>
-        <w:rPr>
-          <w:rFonts w:ascii="Arial" w:hAnsi="Arial" w:cs="Arial"/>
-          <w:sz w:val="24"/>
-          <w:szCs w:val="24"/>
-        </w:rPr>
-        <w:tab/>
-      </w:r>
-      <w:r>
-        <w:rPr>
-          <w:rFonts w:ascii="Arial" w:hAnsi="Arial" w:cs="Arial"/>
-          <w:sz w:val="24"/>
-          <w:szCs w:val="24"/>
-        </w:rPr>
-        <w:t>connection</w:t>
-      </w:r>
-    </w:p>
-    <w:p>
-      <w:pPr>
-        <w:rPr>
-          <w:rFonts w:ascii="Arial" w:hAnsi="Arial" w:cs="Arial"/>
-          <w:sz w:val="24"/>
-          <w:szCs w:val="24"/>
-        </w:rPr>
-      </w:pPr>
-      <w:r>
-        <w:rPr>
-          <w:rFonts w:ascii="Arial" w:hAnsi="Arial" w:cs="Arial"/>
-          <w:sz w:val="24"/>
-          <w:szCs w:val="24"/>
-        </w:rPr>
-        <w:tab/>
-      </w:r>
-      <w:r>
-        <w:rPr>
-          <w:rFonts w:ascii="Arial" w:hAnsi="Arial" w:cs="Arial"/>
-          <w:sz w:val="24"/>
-          <w:szCs w:val="24"/>
-        </w:rPr>
-        <w:t>sockets-disconnect</w:t>
-      </w:r>
-      <w:r>
-        <w:rPr>
-          <w:rFonts w:ascii="Arial" w:hAnsi="Arial" w:cs="Arial"/>
-          <w:sz w:val="24"/>
-          <w:szCs w:val="24"/>
-        </w:rPr>
-        <w:tab/>
-      </w:r>
-      <w:r>
-        <w:rPr>
-          <w:rFonts w:ascii="Arial" w:hAnsi="Arial" w:cs="Arial"/>
-          <w:sz w:val="24"/>
-          <w:szCs w:val="24"/>
-        </w:rPr>
-        <w:t>sockets</w:t>
-      </w:r>
-      <w:r>
-        <w:rPr>
-          <w:rFonts w:ascii="Arial" w:hAnsi="Arial" w:cs="Arial"/>
-          <w:sz w:val="24"/>
-          <w:szCs w:val="24"/>
-        </w:rPr>
-        <w:tab/>
-        <w:t>uint8</w:t>
-      </w:r>
-      <w:r>
-        <w:rPr>
-          <w:rFonts w:ascii="Arial" w:hAnsi="Arial" w:cs="Arial"/>
-          <w:sz w:val="24"/>
-          <w:szCs w:val="24"/>
-        </w:rPr>
-        <w:tab/>
-      </w:r>
-      <w:r>
-        <w:rPr>
-          <w:rFonts w:ascii="Arial" w:hAnsi="Arial" w:cs="Arial"/>
-          <w:sz w:val="24"/>
-          <w:szCs w:val="24"/>
-        </w:rPr>
-        <w:t>disconnect</w:t>
-      </w:r>
-    </w:p>
-    <w:p>
-      <w:pPr>
-        <w:rPr>
-          <w:rFonts w:ascii="Arial" w:hAnsi="Arial" w:cs="Arial"/>
-          <w:sz w:val="24"/>
-          <w:szCs w:val="24"/>
-        </w:rPr>
-      </w:pPr>
-      <w:r>
-        <w:rPr>
-          <w:rFonts w:ascii="Arial" w:hAnsi="Arial" w:cs="Arial"/>
-          <w:sz w:val="24"/>
-          <w:szCs w:val="24"/>
-        </w:rPr>
-        <w:tab/>
-      </w:r>
-      <w:r>
-        <w:rPr>
-          <w:rFonts w:ascii="Arial" w:hAnsi="Arial" w:cs="Arial"/>
-          <w:sz w:val="24"/>
-          <w:szCs w:val="24"/>
-        </w:rPr>
-        <w:t>msg length</w:t>
-      </w:r>
-      <w:r>
-        <w:rPr>
-          <w:rFonts w:ascii="Arial" w:hAnsi="Arial" w:cs="Arial"/>
-          <w:sz w:val="24"/>
-          <w:szCs w:val="24"/>
-        </w:rPr>
-        <w:tab/>
-      </w:r>
-      <w:r>
-        <w:rPr>
-          <w:rFonts w:ascii="Arial" w:hAnsi="Arial" w:cs="Arial"/>
-          <w:sz w:val="24"/>
-          <w:szCs w:val="24"/>
-        </w:rPr>
-        <w:t>0</w:t>
-      </w:r>
-      <w:r>
-        <w:rPr>
-          <w:rFonts w:ascii="Arial" w:hAnsi="Arial" w:cs="Arial"/>
-          <w:sz w:val="24"/>
-          <w:szCs w:val="24"/>
-        </w:rPr>
-        <w:tab/>
-        <w:t>ascii</w:t>
-      </w:r>
-      <w:r>
-        <w:rPr>
-          <w:rFonts w:ascii="Arial" w:hAnsi="Arial" w:cs="Arial"/>
-          <w:sz w:val="24"/>
-          <w:szCs w:val="24"/>
-        </w:rPr>
-        <w:tab/>
-      </w:r>
-      <w:r>
-        <w:rPr>
-          <w:rFonts w:ascii="Arial" w:hAnsi="Arial" w:cs="Arial"/>
-          <w:sz w:val="24"/>
-          <w:szCs w:val="24"/>
-        </w:rPr>
-        <w:t>send message</w:t>
-      </w:r>
-    </w:p>
-    <w:p>
-      <w:pPr>
-        <w:rPr>
-          <w:rFonts w:ascii="Arial" w:hAnsi="Arial" w:cs="Arial"/>
-          <w:sz w:val="24"/>
-          <w:szCs w:val="24"/>
-        </w:rPr>
-      </w:pPr>
-      <w:r>
-        <w:rPr>
-          <w:rFonts w:ascii="Arial" w:hAnsi="Arial" w:cs="Arial"/>
-          <w:sz w:val="24"/>
-          <w:szCs w:val="24"/>
-        </w:rPr>
-        <w:tab/>
-      </w:r>
-      <w:r>
-        <w:rPr>
-          <w:rFonts w:ascii="Arial" w:hAnsi="Arial" w:cs="Arial"/>
-          <w:sz w:val="24"/>
-          <w:szCs w:val="24"/>
-        </w:rPr>
-        <w:t>username length</w:t>
-      </w:r>
-      <w:r>
-        <w:rPr>
-          <w:rFonts w:ascii="Arial" w:hAnsi="Arial" w:cs="Arial"/>
-          <w:sz w:val="24"/>
-          <w:szCs w:val="24"/>
-        </w:rPr>
-        <w:tab/>
-      </w:r>
-      <w:r>
-        <w:rPr>
-          <w:rFonts w:ascii="Arial" w:hAnsi="Arial" w:cs="Arial"/>
-          <w:sz w:val="24"/>
-          <w:szCs w:val="24"/>
-        </w:rPr>
-        <w:t>0</w:t>
-      </w:r>
-      <w:r>
-        <w:rPr>
-          <w:rFonts w:ascii="Arial" w:hAnsi="Arial" w:cs="Arial"/>
-          <w:sz w:val="24"/>
-          <w:szCs w:val="24"/>
-        </w:rPr>
-        <w:tab/>
-      </w:r>
-      <w:r>
-        <w:rPr>
-          <w:rFonts w:ascii="Arial" w:hAnsi="Arial" w:cs="Arial"/>
-          <w:sz w:val="24"/>
-          <w:szCs w:val="24"/>
-        </w:rPr>
-        <w:t>uint8</w:t>
-      </w:r>
-      <w:r>
-        <w:rPr>
-          <w:rFonts w:ascii="Arial" w:hAnsi="Arial" w:cs="Arial"/>
-          <w:sz w:val="24"/>
-          <w:szCs w:val="24"/>
-        </w:rPr>
-        <w:tab/>
-        <w:t>new user</w:t>
-      </w:r>
-    </w:p>
-    <w:p>
-      <w:pPr>
-        <w:rPr>
-          <w:rFonts w:ascii="Arial" w:hAnsi="Arial" w:cs="Arial"/>
-          <w:sz w:val="24"/>
-          <w:szCs w:val="24"/>
-        </w:rPr>
-      </w:pPr>
-      <w:r>
-        <w:rPr>
-          <w:rFonts w:ascii="Arial" w:hAnsi="Arial" w:cs="Arial"/>
-          <w:sz w:val="24"/>
-          <w:szCs w:val="24"/>
-        </w:rPr>
-        <w:tab/>
-      </w:r>
-      <w:r>
-        <w:rPr>
-          <w:rFonts w:ascii="Arial" w:hAnsi="Arial" w:cs="Arial"/>
-          <w:sz w:val="24"/>
-          <w:szCs w:val="24"/>
-        </w:rPr>
-        <w:t>1</w:t>
-      </w:r>
-      <w:r>
-        <w:rPr>
-          <w:rFonts w:ascii="Arial" w:hAnsi="Arial" w:cs="Arial"/>
-          <w:sz w:val="24"/>
-          <w:szCs w:val="24"/>
-        </w:rPr>
-        <w:tab/>
-      </w:r>
-      <w:r>
-        <w:rPr>
-          <w:rFonts w:ascii="Arial" w:hAnsi="Arial" w:cs="Arial"/>
-          <w:sz w:val="24"/>
-          <w:szCs w:val="24"/>
-        </w:rPr>
-        <w:t>0</w:t>
-      </w:r>
-      <w:r>
-        <w:rPr>
-          <w:rFonts w:ascii="Arial" w:hAnsi="Arial" w:cs="Arial"/>
-          <w:sz w:val="24"/>
-          <w:szCs w:val="24"/>
-        </w:rPr>
-        <w:tab/>
-      </w:r>
-      <w:r>
-        <w:rPr>
-          <w:rFonts w:ascii="Arial" w:hAnsi="Arial" w:cs="Arial"/>
-          <w:sz w:val="24"/>
-          <w:szCs w:val="24"/>
-        </w:rPr>
-        <w:t>uint8</w:t>
-      </w:r>
-      <w:r>
-        <w:rPr>
-          <w:rFonts w:ascii="Arial" w:hAnsi="Arial" w:cs="Arial"/>
-          <w:sz w:val="24"/>
-          <w:szCs w:val="24"/>
-        </w:rPr>
-        <w:tab/>
-        <w:t>client request</w:t>
-      </w:r>
-    </w:p>
-    <w:p>
-      <w:pPr>
-        <w:rPr>
-          <w:rFonts w:ascii="Arial" w:hAnsi="Arial" w:cs="Arial"/>
-          <w:sz w:val="24"/>
-          <w:szCs w:val="24"/>
-        </w:rPr>
-      </w:pPr>
-      <w:r>
-        <w:rPr>
-          <w:rFonts w:ascii="Arial" w:hAnsi="Arial" w:cs="Arial"/>
-          <w:sz w:val="24"/>
-          <w:szCs w:val="24"/>
-        </w:rPr>
-        <w:tab/>
-      </w:r>
-      <w:r>
-        <w:rPr>
-          <w:rFonts w:ascii="Arial" w:hAnsi="Arial" w:cs="Arial"/>
-          <w:sz w:val="24"/>
-          <w:szCs w:val="24"/>
-        </w:rPr>
-        <w:t>26</w:t>
-      </w:r>
-      <w:r>
-        <w:rPr>
-          <w:rFonts w:ascii="Arial" w:hAnsi="Arial" w:cs="Arial"/>
-          <w:sz w:val="24"/>
-          <w:szCs w:val="24"/>
-        </w:rPr>
-        <w:tab/>
-      </w:r>
-      <w:r>
-        <w:rPr>
-          <w:rFonts w:ascii="Arial" w:hAnsi="Arial" w:cs="Arial"/>
-          <w:sz w:val="24"/>
-          <w:szCs w:val="24"/>
-        </w:rPr>
-        <w:t>1</w:t>
-      </w:r>
-      <w:r>
-        <w:rPr>
-          <w:rFonts w:ascii="Arial" w:hAnsi="Arial" w:cs="Arial"/>
-          <w:sz w:val="24"/>
-          <w:szCs w:val="24"/>
-        </w:rPr>
-        <w:tab/>
-      </w:r>
-      <w:r>
-        <w:rPr>
-          <w:rFonts w:ascii="Arial" w:hAnsi="Arial" w:cs="Arial"/>
-          <w:sz w:val="24"/>
-          <w:szCs w:val="24"/>
-        </w:rPr>
-        <w:t>uint8</w:t>
-      </w:r>
-      <w:r>
-        <w:rPr>
-          <w:rFonts w:ascii="Arial" w:hAnsi="Arial" w:cs="Arial"/>
-          <w:sz w:val="24"/>
-          <w:szCs w:val="24"/>
-        </w:rPr>
-        <w:tab/>
-        <w:t>update variable 1-20</w:t>
+        <w:t xml:space="preserve"> – </w:t>
+      </w:r>
+      <w:r>
+        <w:rPr>
+          <w:rFonts w:ascii="Arial" w:hAnsi="Arial" w:cs="Arial"/>
+          <w:sz w:val="24"/>
+          <w:szCs w:val="24"/>
+        </w:rPr>
+        <w:t>10</w:t>
       </w:r>
       <w:bookmarkStart w:id="0" w:name="_GoBack"/>
       <w:bookmarkEnd w:id="0"/>
+    </w:p>
+    <w:p>
+      <w:pPr>
+        <w:rPr>
+          <w:rFonts w:ascii="Arial" w:hAnsi="Arial" w:cs="Arial"/>
+          <w:sz w:val="24"/>
+          <w:szCs w:val="24"/>
+        </w:rPr>
+      </w:pPr>
+      <w:r>
+        <w:rPr>
+          <w:rFonts w:ascii="Arial" w:hAnsi="Arial" w:cs="Arial"/>
+          <w:sz w:val="24"/>
+          <w:szCs w:val="24"/>
+        </w:rPr>
+        <w:tab/>
+      </w:r>
+      <w:r>
+        <w:rPr>
+          <w:rFonts w:ascii="Arial" w:hAnsi="Arial" w:cs="Arial"/>
+          <w:sz w:val="24"/>
+          <w:szCs w:val="24"/>
+        </w:rPr>
+        <w:t>26</w:t>
+      </w:r>
+      <w:r>
+        <w:rPr>
+          <w:rFonts w:ascii="Arial" w:hAnsi="Arial" w:cs="Arial"/>
+          <w:sz w:val="24"/>
+          <w:szCs w:val="24"/>
+        </w:rPr>
+        <w:tab/>
+      </w:r>
+      <w:r>
+        <w:rPr>
+          <w:rFonts w:ascii="Arial" w:hAnsi="Arial" w:cs="Arial"/>
+          <w:sz w:val="24"/>
+          <w:szCs w:val="24"/>
+        </w:rPr>
+        <w:t>16</w:t>
+      </w:r>
+      <w:r>
+        <w:rPr>
+          <w:rFonts w:ascii="Arial" w:hAnsi="Arial" w:cs="Arial"/>
+          <w:sz w:val="24"/>
+          <w:szCs w:val="24"/>
+        </w:rPr>
+        <w:tab/>
+      </w:r>
+      <w:r>
+        <w:rPr>
+          <w:rFonts w:ascii="Arial" w:hAnsi="Arial" w:cs="Arial"/>
+          <w:sz w:val="24"/>
+          <w:szCs w:val="24"/>
+        </w:rPr>
+        <w:tab/>
+        <w:t>uint8</w:t>
+      </w:r>
+      <w:r>
+        <w:rPr>
+          <w:rFonts w:ascii="Arial" w:hAnsi="Arial" w:cs="Arial"/>
+          <w:sz w:val="24"/>
+          <w:szCs w:val="24"/>
+        </w:rPr>
+        <w:tab/>
+      </w:r>
+      <w:r>
+        <w:rPr>
+          <w:rFonts w:ascii="Arial" w:hAnsi="Arial" w:cs="Arial"/>
+          <w:sz w:val="24"/>
+          <w:szCs w:val="24"/>
+        </w:rPr>
+        <w:t>server to client 11 - 20</w:t>
+      </w:r>
+    </w:p>
+    <w:p>
+      <w:pPr>
+        <w:rPr>
+          <w:rFonts w:ascii="Arial" w:hAnsi="Arial" w:cs="Arial"/>
+          <w:sz w:val="24"/>
+          <w:szCs w:val="24"/>
+        </w:rPr>
+      </w:pPr>
+      <w:r>
+        <w:rPr>
+          <w:rFonts w:ascii="Arial" w:hAnsi="Arial" w:cs="Arial"/>
+          <w:sz w:val="24"/>
+          <w:szCs w:val="24"/>
+        </w:rPr>
+        <w:tab/>
+        <w:t>28</w:t>
+      </w:r>
+      <w:r>
+        <w:rPr>
+          <w:rFonts w:ascii="Arial" w:hAnsi="Arial" w:cs="Arial"/>
+          <w:sz w:val="24"/>
+          <w:szCs w:val="24"/>
+        </w:rPr>
+        <w:tab/>
+        <w:t>27</w:t>
+      </w:r>
+      <w:r>
+        <w:rPr>
+          <w:rFonts w:ascii="Arial" w:hAnsi="Arial" w:cs="Arial"/>
+          <w:sz w:val="24"/>
+          <w:szCs w:val="24"/>
+        </w:rPr>
+        <w:tab/>
+      </w:r>
+      <w:r>
+        <w:rPr>
+          <w:rFonts w:ascii="Arial" w:hAnsi="Arial" w:cs="Arial"/>
+          <w:sz w:val="24"/>
+          <w:szCs w:val="24"/>
+        </w:rPr>
+        <w:tab/>
+        <w:t>ascii</w:t>
+      </w:r>
+      <w:r>
+        <w:rPr>
+          <w:rFonts w:ascii="Arial" w:hAnsi="Arial" w:cs="Arial"/>
+          <w:sz w:val="24"/>
+          <w:szCs w:val="24"/>
+        </w:rPr>
+        <w:tab/>
+        <w:t>Text update</w:t>
+      </w:r>
+    </w:p>
+    <w:p>
+      <w:pPr>
+        <w:rPr>
+          <w:rFonts w:ascii="Arial" w:hAnsi="Arial" w:cs="Arial"/>
+          <w:sz w:val="24"/>
+          <w:szCs w:val="24"/>
+        </w:rPr>
+      </w:pPr>
+      <w:r>
+        <w:rPr>
+          <w:rFonts w:ascii="Arial" w:hAnsi="Arial" w:cs="Arial"/>
+          <w:sz w:val="24"/>
+          <w:szCs w:val="24"/>
+        </w:rPr>
+        <w:tab/>
+      </w:r>
+      <w:r>
+        <w:rPr>
+          <w:rFonts w:ascii="Arial" w:hAnsi="Arial" w:cs="Arial"/>
+          <w:sz w:val="24"/>
+          <w:szCs w:val="24"/>
+        </w:rPr>
+        <w:t>User#</w:t>
+      </w:r>
+      <w:r>
+        <w:rPr>
+          <w:rFonts w:ascii="Arial" w:hAnsi="Arial" w:cs="Arial"/>
+          <w:sz w:val="24"/>
+          <w:szCs w:val="24"/>
+        </w:rPr>
+        <w:tab/>
+      </w:r>
+      <w:r>
+        <w:rPr>
+          <w:rFonts w:ascii="Arial" w:hAnsi="Arial" w:cs="Arial"/>
+          <w:sz w:val="24"/>
+          <w:szCs w:val="24"/>
+        </w:rPr>
+        <w:t>27</w:t>
+      </w:r>
+      <w:r>
+        <w:rPr>
+          <w:rFonts w:ascii="Arial" w:hAnsi="Arial" w:cs="Arial"/>
+          <w:sz w:val="24"/>
+          <w:szCs w:val="24"/>
+        </w:rPr>
+        <w:tab/>
+      </w:r>
+      <w:r>
+        <w:rPr>
+          <w:rFonts w:ascii="Arial" w:hAnsi="Arial" w:cs="Arial"/>
+          <w:sz w:val="24"/>
+          <w:szCs w:val="24"/>
+        </w:rPr>
+        <w:tab/>
+      </w:r>
+      <w:r>
+        <w:rPr>
+          <w:rFonts w:ascii="Arial" w:hAnsi="Arial" w:cs="Arial"/>
+          <w:sz w:val="24"/>
+          <w:szCs w:val="24"/>
+        </w:rPr>
+        <w:t>uint8</w:t>
+      </w:r>
+      <w:r>
+        <w:rPr>
+          <w:rFonts w:ascii="Arial" w:hAnsi="Arial" w:cs="Arial"/>
+          <w:sz w:val="24"/>
+          <w:szCs w:val="24"/>
+        </w:rPr>
+        <w:tab/>
+        <w:t>get users</w:t>
+      </w:r>
+    </w:p>
+    <w:p>
+      <w:pPr>
+        <w:rPr>
+          <w:rFonts w:ascii="Arial" w:hAnsi="Arial" w:cs="Arial"/>
+          <w:sz w:val="24"/>
+          <w:szCs w:val="24"/>
+        </w:rPr>
+      </w:pPr>
+      <w:r>
+        <w:rPr>
+          <w:rFonts w:ascii="Arial" w:hAnsi="Arial" w:cs="Arial"/>
+          <w:sz w:val="24"/>
+          <w:szCs w:val="24"/>
+        </w:rPr>
+        <w:tab/>
+      </w:r>
+    </w:p>
+    <w:p>
+      <w:pPr>
+        <w:rPr>
+          <w:rFonts w:ascii="Arial" w:hAnsi="Arial" w:cs="Arial"/>
+          <w:sz w:val="24"/>
+          <w:szCs w:val="24"/>
+        </w:rPr>
+      </w:pPr>
+      <w:r>
+        <w:rPr>
+          <w:rFonts w:ascii="Arial" w:hAnsi="Arial" w:cs="Arial"/>
+          <w:sz w:val="24"/>
+          <w:szCs w:val="24"/>
+        </w:rPr>
+        <w:tab/>
+      </w:r>
+      <w:r>
+        <w:rPr>
+          <w:rFonts w:ascii="Arial" w:hAnsi="Arial" w:cs="Arial"/>
+          <w:sz w:val="24"/>
+          <w:szCs w:val="24"/>
+        </w:rPr>
+        <w:tab/>
+      </w:r>
+      <w:r>
+        <w:rPr>
+          <w:rFonts w:ascii="Arial" w:hAnsi="Arial" w:cs="Arial"/>
+          <w:sz w:val="24"/>
+          <w:szCs w:val="24"/>
+        </w:rPr>
+        <w:tab/>
+      </w:r>
+    </w:p>
+    <w:p>
+      <w:pPr>
+        <w:rPr>
+          <w:rFonts w:ascii="Arial" w:hAnsi="Arial" w:cs="Arial"/>
+          <w:sz w:val="24"/>
+          <w:szCs w:val="24"/>
+        </w:rPr>
+      </w:pPr>
+      <w:r>
+        <w:rPr>
+          <w:rFonts w:ascii="Arial" w:hAnsi="Arial" w:cs="Arial"/>
+          <w:sz w:val="24"/>
+          <w:szCs w:val="24"/>
+        </w:rPr>
+        <w:tab/>
+        <w:t>Player</w:t>
+      </w:r>
+      <w:r>
+        <w:rPr>
+          <w:rFonts w:ascii="Arial" w:hAnsi="Arial" w:cs="Arial"/>
+          <w:sz w:val="24"/>
+          <w:szCs w:val="24"/>
+        </w:rPr>
+        <w:t xml:space="preserve"> </w:t>
+      </w:r>
+      <w:r>
+        <w:rPr>
+          <w:rFonts w:ascii="Arial" w:hAnsi="Arial" w:cs="Arial"/>
+          <w:sz w:val="24"/>
+          <w:szCs w:val="24"/>
+        </w:rPr>
+        <w:t>ID</w:t>
+      </w:r>
+      <w:r>
+        <w:rPr>
+          <w:rFonts w:ascii="Arial" w:hAnsi="Arial" w:cs="Arial"/>
+          <w:sz w:val="24"/>
+          <w:szCs w:val="24"/>
+        </w:rPr>
+        <w:t xml:space="preserve"> Codes:</w:t>
+      </w:r>
+    </w:p>
+    <w:p>
+      <w:pPr>
+        <w:rPr>
+          <w:rFonts w:ascii="Arial" w:hAnsi="Arial" w:cs="Arial"/>
+          <w:sz w:val="24"/>
+          <w:szCs w:val="24"/>
+        </w:rPr>
+      </w:pPr>
+      <w:r>
+        <w:rPr>
+          <w:rFonts w:ascii="Arial" w:hAnsi="Arial" w:cs="Arial"/>
+          <w:sz w:val="24"/>
+          <w:szCs w:val="24"/>
+        </w:rPr>
+        <w:tab/>
+        <w:t>________________</w:t>
+      </w:r>
+    </w:p>
+    <w:p>
+      <w:pPr>
+        <w:rPr>
+          <w:rFonts w:ascii="Arial" w:hAnsi="Arial" w:cs="Arial"/>
+          <w:sz w:val="24"/>
+          <w:szCs w:val="24"/>
+        </w:rPr>
+      </w:pPr>
+      <w:r>
+        <w:rPr>
+          <w:rFonts w:ascii="Arial" w:hAnsi="Arial" w:cs="Arial"/>
+          <w:sz w:val="24"/>
+          <w:szCs w:val="24"/>
+        </w:rPr>
+        <w:tab/>
+        <w:t>0</w:t>
+      </w:r>
+      <w:r>
+        <w:rPr>
+          <w:rFonts w:ascii="Arial" w:hAnsi="Arial" w:cs="Arial"/>
+          <w:sz w:val="24"/>
+          <w:szCs w:val="24"/>
+        </w:rPr>
+        <w:tab/>
+      </w:r>
+      <w:r>
+        <w:rPr>
+          <w:rFonts w:ascii="Arial" w:hAnsi="Arial" w:cs="Arial"/>
+          <w:sz w:val="24"/>
+          <w:szCs w:val="24"/>
+        </w:rPr>
+        <w:t>Dealer</w:t>
+      </w:r>
+    </w:p>
+    <w:p>
+      <w:pPr>
+        <w:rPr>
+          <w:rFonts w:ascii="Arial" w:hAnsi="Arial" w:cs="Arial"/>
+          <w:sz w:val="24"/>
+          <w:szCs w:val="24"/>
+        </w:rPr>
+      </w:pPr>
+      <w:r>
+        <w:rPr>
+          <w:rFonts w:ascii="Arial" w:hAnsi="Arial" w:cs="Arial"/>
+          <w:sz w:val="24"/>
+          <w:szCs w:val="24"/>
+        </w:rPr>
+        <w:tab/>
+        <w:t>1</w:t>
+      </w:r>
+      <w:r>
+        <w:rPr>
+          <w:rFonts w:ascii="Arial" w:hAnsi="Arial" w:cs="Arial"/>
+          <w:sz w:val="24"/>
+          <w:szCs w:val="24"/>
+        </w:rPr>
+        <w:tab/>
+      </w:r>
+      <w:r>
+        <w:rPr>
+          <w:rFonts w:ascii="Arial" w:hAnsi="Arial" w:cs="Arial"/>
+          <w:sz w:val="24"/>
+          <w:szCs w:val="24"/>
+        </w:rPr>
+        <w:t>Player</w:t>
+      </w:r>
+    </w:p>
+    <w:p>
+      <w:pPr>
+        <w:rPr>
+          <w:rFonts w:ascii="Arial" w:hAnsi="Arial" w:cs="Arial"/>
+          <w:sz w:val="24"/>
+          <w:szCs w:val="24"/>
+        </w:rPr>
+      </w:pPr>
+      <w:r>
+        <w:rPr>
+          <w:rFonts w:ascii="Arial" w:hAnsi="Arial" w:cs="Arial"/>
+          <w:sz w:val="24"/>
+          <w:szCs w:val="24"/>
+        </w:rPr>
+        <w:tab/>
+        <w:t>2</w:t>
+      </w:r>
+      <w:r>
+        <w:rPr>
+          <w:rFonts w:ascii="Arial" w:hAnsi="Arial" w:cs="Arial"/>
+          <w:sz w:val="24"/>
+          <w:szCs w:val="24"/>
+        </w:rPr>
+        <w:t xml:space="preserve"> +</w:t>
+      </w:r>
+      <w:r>
+        <w:rPr>
+          <w:rFonts w:ascii="Arial" w:hAnsi="Arial" w:cs="Arial"/>
+          <w:sz w:val="24"/>
+          <w:szCs w:val="24"/>
+        </w:rPr>
+        <w:tab/>
+      </w:r>
+      <w:r>
+        <w:rPr>
+          <w:rFonts w:ascii="Arial" w:hAnsi="Arial" w:cs="Arial"/>
+          <w:sz w:val="24"/>
+          <w:szCs w:val="24"/>
+        </w:rPr>
+        <w:t>Spectator(s)</w:t>
+      </w:r>
+    </w:p>
+    <w:p>
+      <w:pPr>
+        <w:rPr>
+          <w:rFonts w:ascii="Arial" w:hAnsi="Arial" w:cs="Arial"/>
+          <w:sz w:val="24"/>
+          <w:szCs w:val="24"/>
+        </w:rPr>
+      </w:pPr>
+    </w:p>
+    <w:p>
+      <w:pPr>
+        <w:rPr>
+          <w:rFonts w:ascii="Arial" w:hAnsi="Arial" w:cs="Arial"/>
+          <w:sz w:val="24"/>
+          <w:szCs w:val="24"/>
+        </w:rPr>
+      </w:pPr>
+      <w:r>
+        <w:rPr>
+          <w:rFonts w:ascii="Arial" w:hAnsi="Arial" w:cs="Arial"/>
+          <w:sz w:val="24"/>
+          <w:szCs w:val="24"/>
+        </w:rPr>
+        <w:t>=============================</w:t>
+      </w:r>
+    </w:p>
+    <w:p>
+      <w:pPr>
+        <w:rPr>
+          <w:rFonts w:ascii="Arial" w:hAnsi="Arial" w:cs="Arial"/>
+          <w:sz w:val="24"/>
+          <w:szCs w:val="24"/>
+        </w:rPr>
+      </w:pPr>
+      <w:r>
+        <w:rPr>
+          <w:rFonts w:ascii="Arial" w:hAnsi="Arial" w:cs="Arial"/>
+          <w:sz w:val="24"/>
+          <w:szCs w:val="24"/>
+        </w:rPr>
+        <w:t>Packets from client:</w:t>
+      </w:r>
+    </w:p>
+    <w:p>
+      <w:pPr>
+        <w:rPr>
+          <w:rFonts w:ascii="Arial" w:hAnsi="Arial" w:cs="Arial"/>
+          <w:sz w:val="24"/>
+          <w:szCs w:val="24"/>
+        </w:rPr>
+      </w:pPr>
+      <w:r>
+        <w:rPr>
+          <w:rFonts w:ascii="Arial" w:hAnsi="Arial" w:cs="Arial"/>
+          <w:sz w:val="24"/>
+          <w:szCs w:val="24"/>
+        </w:rPr>
+        <w:t>=============================</w:t>
+      </w:r>
+    </w:p>
+    <w:p>
+      <w:pPr>
+        <w:rPr>
+          <w:rFonts w:ascii="Arial" w:hAnsi="Arial" w:cs="Arial"/>
+          <w:sz w:val="24"/>
+          <w:szCs w:val="24"/>
+        </w:rPr>
+      </w:pPr>
+    </w:p>
+    <w:p>
+      <w:pPr>
+        <w:rPr>
+          <w:rFonts w:ascii="Arial" w:hAnsi="Arial" w:cs="Arial"/>
+          <w:sz w:val="24"/>
+          <w:szCs w:val="24"/>
+        </w:rPr>
+      </w:pPr>
+      <w:r>
+        <w:rPr>
+          <w:rFonts w:ascii="Arial" w:hAnsi="Arial" w:cs="Arial"/>
+          <w:sz w:val="24"/>
+          <w:szCs w:val="24"/>
+        </w:rPr>
+        <w:t>On Connection/Update</w:t>
+      </w:r>
+    </w:p>
+    <w:p>
+      <w:pPr>
+        <w:rPr>
+          <w:rFonts w:ascii="Arial" w:hAnsi="Arial" w:cs="Arial"/>
+          <w:sz w:val="24"/>
+          <w:szCs w:val="24"/>
+        </w:rPr>
+      </w:pPr>
+      <w:r>
+        <w:rPr>
+          <w:rFonts w:ascii="Arial" w:hAnsi="Arial" w:cs="Arial"/>
+          <w:sz w:val="24"/>
+          <w:szCs w:val="24"/>
+        </w:rPr>
+        <w:tab/>
+        <w:t>Length</w:t>
+      </w:r>
+      <w:r>
+        <w:rPr>
+          <w:rFonts w:ascii="Arial" w:hAnsi="Arial" w:cs="Arial"/>
+          <w:sz w:val="24"/>
+          <w:szCs w:val="24"/>
+        </w:rPr>
+        <w:tab/>
+        <w:t xml:space="preserve">O </w:t>
+      </w:r>
+      <w:r>
+        <w:rPr>
+          <w:rFonts w:ascii="Arial" w:hAnsi="Arial" w:cs="Arial"/>
+          <w:sz w:val="24"/>
+          <w:szCs w:val="24"/>
+        </w:rPr>
+        <w:tab/>
+        <w:t>Type</w:t>
+      </w:r>
+      <w:r>
+        <w:rPr>
+          <w:rFonts w:ascii="Arial" w:hAnsi="Arial" w:cs="Arial"/>
+          <w:sz w:val="24"/>
+          <w:szCs w:val="24"/>
+        </w:rPr>
+        <w:tab/>
+        <w:t>Desc</w:t>
+      </w:r>
+    </w:p>
+    <w:p>
+      <w:pPr>
+        <w:rPr>
+          <w:rFonts w:ascii="Arial" w:hAnsi="Arial" w:cs="Arial"/>
+          <w:sz w:val="24"/>
+          <w:szCs w:val="24"/>
+        </w:rPr>
+      </w:pPr>
+      <w:r>
+        <w:rPr>
+          <w:rFonts w:ascii="Arial" w:hAnsi="Arial" w:cs="Arial"/>
+          <w:sz w:val="24"/>
+          <w:szCs w:val="24"/>
+        </w:rPr>
+        <w:tab/>
+        <w:t>______________</w:t>
+      </w:r>
+    </w:p>
+    <w:p>
+      <w:pPr>
+        <w:rPr>
+          <w:rFonts w:ascii="Arial" w:hAnsi="Arial" w:cs="Arial"/>
+          <w:sz w:val="24"/>
+          <w:szCs w:val="24"/>
+        </w:rPr>
+      </w:pPr>
+      <w:r>
+        <w:rPr>
+          <w:rFonts w:ascii="Arial" w:hAnsi="Arial" w:cs="Arial"/>
+          <w:sz w:val="24"/>
+          <w:szCs w:val="24"/>
+        </w:rPr>
+        <w:tab/>
+      </w:r>
+      <w:r>
+        <w:rPr>
+          <w:rFonts w:ascii="Arial" w:hAnsi="Arial" w:cs="Arial"/>
+          <w:sz w:val="24"/>
+          <w:szCs w:val="24"/>
+        </w:rPr>
+        <w:t>sockets</w:t>
+      </w:r>
+      <w:r>
+        <w:rPr>
+          <w:rFonts w:ascii="Arial" w:hAnsi="Arial" w:cs="Arial"/>
+          <w:sz w:val="24"/>
+          <w:szCs w:val="24"/>
+        </w:rPr>
+        <w:tab/>
+      </w:r>
+      <w:r>
+        <w:rPr>
+          <w:rFonts w:ascii="Arial" w:hAnsi="Arial" w:cs="Arial"/>
+          <w:sz w:val="24"/>
+          <w:szCs w:val="24"/>
+        </w:rPr>
+        <w:t>0</w:t>
+      </w:r>
+      <w:r>
+        <w:rPr>
+          <w:rFonts w:ascii="Arial" w:hAnsi="Arial" w:cs="Arial"/>
+          <w:sz w:val="24"/>
+          <w:szCs w:val="24"/>
+        </w:rPr>
+        <w:tab/>
+        <w:t>uint8</w:t>
+      </w:r>
+      <w:r>
+        <w:rPr>
+          <w:rFonts w:ascii="Arial" w:hAnsi="Arial" w:cs="Arial"/>
+          <w:sz w:val="24"/>
+          <w:szCs w:val="24"/>
+        </w:rPr>
+        <w:tab/>
+      </w:r>
+      <w:r>
+        <w:rPr>
+          <w:rFonts w:ascii="Arial" w:hAnsi="Arial" w:cs="Arial"/>
+          <w:sz w:val="24"/>
+          <w:szCs w:val="24"/>
+        </w:rPr>
+        <w:t>connection</w:t>
+      </w:r>
+    </w:p>
+    <w:p>
+      <w:pPr>
+        <w:rPr>
+          <w:rFonts w:ascii="Arial" w:hAnsi="Arial" w:cs="Arial"/>
+          <w:sz w:val="24"/>
+          <w:szCs w:val="24"/>
+        </w:rPr>
+      </w:pPr>
+      <w:r>
+        <w:rPr>
+          <w:rFonts w:ascii="Arial" w:hAnsi="Arial" w:cs="Arial"/>
+          <w:sz w:val="24"/>
+          <w:szCs w:val="24"/>
+        </w:rPr>
+        <w:tab/>
+      </w:r>
+      <w:r>
+        <w:rPr>
+          <w:rFonts w:ascii="Arial" w:hAnsi="Arial" w:cs="Arial"/>
+          <w:sz w:val="24"/>
+          <w:szCs w:val="24"/>
+        </w:rPr>
+        <w:t>sockets-dis</w:t>
+      </w:r>
+      <w:r>
+        <w:rPr>
+          <w:rFonts w:ascii="Arial" w:hAnsi="Arial" w:cs="Arial"/>
+          <w:sz w:val="24"/>
+          <w:szCs w:val="24"/>
+        </w:rPr>
+        <w:tab/>
+      </w:r>
+      <w:r>
+        <w:rPr>
+          <w:rFonts w:ascii="Arial" w:hAnsi="Arial" w:cs="Arial"/>
+          <w:sz w:val="24"/>
+          <w:szCs w:val="24"/>
+        </w:rPr>
+        <w:t>sockets</w:t>
+      </w:r>
+      <w:r>
+        <w:rPr>
+          <w:rFonts w:ascii="Arial" w:hAnsi="Arial" w:cs="Arial"/>
+          <w:sz w:val="24"/>
+          <w:szCs w:val="24"/>
+        </w:rPr>
+        <w:tab/>
+        <w:t>uint8</w:t>
+      </w:r>
+      <w:r>
+        <w:rPr>
+          <w:rFonts w:ascii="Arial" w:hAnsi="Arial" w:cs="Arial"/>
+          <w:sz w:val="24"/>
+          <w:szCs w:val="24"/>
+        </w:rPr>
+        <w:tab/>
+      </w:r>
+      <w:r>
+        <w:rPr>
+          <w:rFonts w:ascii="Arial" w:hAnsi="Arial" w:cs="Arial"/>
+          <w:sz w:val="24"/>
+          <w:szCs w:val="24"/>
+        </w:rPr>
+        <w:t>disconnect</w:t>
+      </w:r>
+    </w:p>
+    <w:p>
+      <w:pPr>
+        <w:rPr>
+          <w:rFonts w:ascii="Arial" w:hAnsi="Arial" w:cs="Arial"/>
+          <w:sz w:val="24"/>
+          <w:szCs w:val="24"/>
+        </w:rPr>
+      </w:pPr>
+      <w:r>
+        <w:rPr>
+          <w:rFonts w:ascii="Arial" w:hAnsi="Arial" w:cs="Arial"/>
+          <w:sz w:val="24"/>
+          <w:szCs w:val="24"/>
+        </w:rPr>
+        <w:tab/>
+      </w:r>
+      <w:r>
+        <w:rPr>
+          <w:rFonts w:ascii="Arial" w:hAnsi="Arial" w:cs="Arial"/>
+          <w:sz w:val="24"/>
+          <w:szCs w:val="24"/>
+        </w:rPr>
+        <w:t>msg</w:t>
+      </w:r>
+      <w:r>
+        <w:rPr>
+          <w:rFonts w:ascii="Arial" w:hAnsi="Arial" w:cs="Arial"/>
+          <w:sz w:val="24"/>
+          <w:szCs w:val="24"/>
+        </w:rPr>
+        <w:t>.</w:t>
+      </w:r>
+      <w:r>
+        <w:rPr>
+          <w:rFonts w:ascii="Arial" w:hAnsi="Arial" w:cs="Arial"/>
+          <w:sz w:val="24"/>
+          <w:szCs w:val="24"/>
+        </w:rPr>
+        <w:t>length</w:t>
+      </w:r>
+      <w:r>
+        <w:rPr>
+          <w:rFonts w:ascii="Arial" w:hAnsi="Arial" w:cs="Arial"/>
+          <w:sz w:val="24"/>
+          <w:szCs w:val="24"/>
+        </w:rPr>
+        <w:tab/>
+      </w:r>
+      <w:r>
+        <w:rPr>
+          <w:rFonts w:ascii="Arial" w:hAnsi="Arial" w:cs="Arial"/>
+          <w:sz w:val="24"/>
+          <w:szCs w:val="24"/>
+        </w:rPr>
+        <w:t>0</w:t>
+      </w:r>
+      <w:r>
+        <w:rPr>
+          <w:rFonts w:ascii="Arial" w:hAnsi="Arial" w:cs="Arial"/>
+          <w:sz w:val="24"/>
+          <w:szCs w:val="24"/>
+        </w:rPr>
+        <w:tab/>
+        <w:t>ascii</w:t>
+      </w:r>
+      <w:r>
+        <w:rPr>
+          <w:rFonts w:ascii="Arial" w:hAnsi="Arial" w:cs="Arial"/>
+          <w:sz w:val="24"/>
+          <w:szCs w:val="24"/>
+        </w:rPr>
+        <w:tab/>
+      </w:r>
+      <w:r>
+        <w:rPr>
+          <w:rFonts w:ascii="Arial" w:hAnsi="Arial" w:cs="Arial"/>
+          <w:sz w:val="24"/>
+          <w:szCs w:val="24"/>
+        </w:rPr>
+        <w:t>send message</w:t>
+      </w:r>
+    </w:p>
+    <w:p>
+      <w:pPr>
+        <w:rPr>
+          <w:rFonts w:ascii="Arial" w:hAnsi="Arial" w:cs="Arial"/>
+          <w:sz w:val="24"/>
+          <w:szCs w:val="24"/>
+        </w:rPr>
+      </w:pPr>
+      <w:r>
+        <w:rPr>
+          <w:rFonts w:ascii="Arial" w:hAnsi="Arial" w:cs="Arial"/>
+          <w:sz w:val="24"/>
+          <w:szCs w:val="24"/>
+        </w:rPr>
+        <w:tab/>
+      </w:r>
+      <w:r>
+        <w:rPr>
+          <w:rFonts w:ascii="Arial" w:hAnsi="Arial" w:cs="Arial"/>
+          <w:sz w:val="24"/>
+          <w:szCs w:val="24"/>
+        </w:rPr>
+        <w:t>username</w:t>
+      </w:r>
+      <w:r>
+        <w:rPr>
+          <w:rFonts w:ascii="Arial" w:hAnsi="Arial" w:cs="Arial"/>
+          <w:sz w:val="24"/>
+          <w:szCs w:val="24"/>
+        </w:rPr>
+        <w:t>.</w:t>
+      </w:r>
+      <w:r>
+        <w:rPr>
+          <w:rFonts w:ascii="Arial" w:hAnsi="Arial" w:cs="Arial"/>
+          <w:sz w:val="24"/>
+          <w:szCs w:val="24"/>
+        </w:rPr>
+        <w:t>length</w:t>
+      </w:r>
+      <w:r>
+        <w:rPr>
+          <w:rFonts w:ascii="Arial" w:hAnsi="Arial" w:cs="Arial"/>
+          <w:sz w:val="24"/>
+          <w:szCs w:val="24"/>
+        </w:rPr>
+        <w:tab/>
+      </w:r>
+      <w:r>
+        <w:rPr>
+          <w:rFonts w:ascii="Arial" w:hAnsi="Arial" w:cs="Arial"/>
+          <w:sz w:val="24"/>
+          <w:szCs w:val="24"/>
+        </w:rPr>
+        <w:t>0</w:t>
+      </w:r>
+      <w:r>
+        <w:rPr>
+          <w:rFonts w:ascii="Arial" w:hAnsi="Arial" w:cs="Arial"/>
+          <w:sz w:val="24"/>
+          <w:szCs w:val="24"/>
+        </w:rPr>
+        <w:tab/>
+      </w:r>
+      <w:r>
+        <w:rPr>
+          <w:rFonts w:ascii="Arial" w:hAnsi="Arial" w:cs="Arial"/>
+          <w:sz w:val="24"/>
+          <w:szCs w:val="24"/>
+        </w:rPr>
+        <w:t>uint8</w:t>
+      </w:r>
+      <w:r>
+        <w:rPr>
+          <w:rFonts w:ascii="Arial" w:hAnsi="Arial" w:cs="Arial"/>
+          <w:sz w:val="24"/>
+          <w:szCs w:val="24"/>
+        </w:rPr>
+        <w:tab/>
+        <w:t>new user</w:t>
+      </w:r>
+    </w:p>
+    <w:p>
+      <w:pPr>
+        <w:rPr>
+          <w:rFonts w:ascii="Arial" w:hAnsi="Arial" w:cs="Arial"/>
+          <w:sz w:val="24"/>
+          <w:szCs w:val="24"/>
+        </w:rPr>
+      </w:pPr>
+      <w:r>
+        <w:rPr>
+          <w:rFonts w:ascii="Arial" w:hAnsi="Arial" w:cs="Arial"/>
+          <w:sz w:val="24"/>
+          <w:szCs w:val="24"/>
+        </w:rPr>
+        <w:tab/>
+      </w:r>
+      <w:r>
+        <w:rPr>
+          <w:rFonts w:ascii="Arial" w:hAnsi="Arial" w:cs="Arial"/>
+          <w:sz w:val="24"/>
+          <w:szCs w:val="24"/>
+        </w:rPr>
+        <w:t>1</w:t>
+      </w:r>
+      <w:r>
+        <w:rPr>
+          <w:rFonts w:ascii="Arial" w:hAnsi="Arial" w:cs="Arial"/>
+          <w:sz w:val="24"/>
+          <w:szCs w:val="24"/>
+        </w:rPr>
+        <w:tab/>
+      </w:r>
+      <w:r>
+        <w:rPr>
+          <w:rFonts w:ascii="Arial" w:hAnsi="Arial" w:cs="Arial"/>
+          <w:sz w:val="24"/>
+          <w:szCs w:val="24"/>
+        </w:rPr>
+        <w:t>0</w:t>
+      </w:r>
+      <w:r>
+        <w:rPr>
+          <w:rFonts w:ascii="Arial" w:hAnsi="Arial" w:cs="Arial"/>
+          <w:sz w:val="24"/>
+          <w:szCs w:val="24"/>
+        </w:rPr>
+        <w:tab/>
+      </w:r>
+      <w:r>
+        <w:rPr>
+          <w:rFonts w:ascii="Arial" w:hAnsi="Arial" w:cs="Arial"/>
+          <w:sz w:val="24"/>
+          <w:szCs w:val="24"/>
+        </w:rPr>
+        <w:t>uint8</w:t>
+      </w:r>
+      <w:r>
+        <w:rPr>
+          <w:rFonts w:ascii="Arial" w:hAnsi="Arial" w:cs="Arial"/>
+          <w:sz w:val="24"/>
+          <w:szCs w:val="24"/>
+        </w:rPr>
+        <w:tab/>
+        <w:t>client request</w:t>
+      </w:r>
+    </w:p>
+    <w:p>
+      <w:pPr>
+        <w:rPr>
+          <w:rFonts w:ascii="Arial" w:hAnsi="Arial" w:cs="Arial"/>
+          <w:sz w:val="24"/>
+          <w:szCs w:val="24"/>
+        </w:rPr>
+      </w:pPr>
+      <w:r>
+        <w:rPr>
+          <w:rFonts w:ascii="Arial" w:hAnsi="Arial" w:cs="Arial"/>
+          <w:sz w:val="24"/>
+          <w:szCs w:val="24"/>
+        </w:rPr>
+        <w:tab/>
+      </w:r>
+      <w:r>
+        <w:rPr>
+          <w:rFonts w:ascii="Arial" w:hAnsi="Arial" w:cs="Arial"/>
+          <w:sz w:val="24"/>
+          <w:szCs w:val="24"/>
+        </w:rPr>
+        <w:t>15</w:t>
+      </w:r>
+      <w:r>
+        <w:rPr>
+          <w:rFonts w:ascii="Arial" w:hAnsi="Arial" w:cs="Arial"/>
+          <w:sz w:val="24"/>
+          <w:szCs w:val="24"/>
+        </w:rPr>
+        <w:tab/>
+      </w:r>
+      <w:r>
+        <w:rPr>
+          <w:rFonts w:ascii="Arial" w:hAnsi="Arial" w:cs="Arial"/>
+          <w:sz w:val="24"/>
+          <w:szCs w:val="24"/>
+        </w:rPr>
+        <w:t>1</w:t>
+      </w:r>
+      <w:r>
+        <w:rPr>
+          <w:rFonts w:ascii="Arial" w:hAnsi="Arial" w:cs="Arial"/>
+          <w:sz w:val="24"/>
+          <w:szCs w:val="24"/>
+        </w:rPr>
+        <w:tab/>
+      </w:r>
+      <w:r>
+        <w:rPr>
+          <w:rFonts w:ascii="Arial" w:hAnsi="Arial" w:cs="Arial"/>
+          <w:sz w:val="24"/>
+          <w:szCs w:val="24"/>
+        </w:rPr>
+        <w:t>uint8</w:t>
+      </w:r>
+      <w:r>
+        <w:rPr>
+          <w:rFonts w:ascii="Arial" w:hAnsi="Arial" w:cs="Arial"/>
+          <w:sz w:val="24"/>
+          <w:szCs w:val="24"/>
+        </w:rPr>
+        <w:tab/>
+        <w:t>update variable 1-</w:t>
+      </w:r>
+      <w:r>
+        <w:rPr>
+          <w:rFonts w:ascii="Arial" w:hAnsi="Arial" w:cs="Arial"/>
+          <w:sz w:val="24"/>
+          <w:szCs w:val="24"/>
+        </w:rPr>
+        <w:t>1</w:t>
+      </w:r>
+      <w:r>
+        <w:rPr>
+          <w:rFonts w:ascii="Arial" w:hAnsi="Arial" w:cs="Arial"/>
+          <w:sz w:val="24"/>
+          <w:szCs w:val="24"/>
+        </w:rPr>
+        <w:t>0</w:t>
+      </w:r>
+    </w:p>
+    <w:p>
+      <w:pPr>
+        <w:rPr>
+          <w:rFonts w:ascii="Arial" w:hAnsi="Arial" w:cs="Arial"/>
+          <w:sz w:val="24"/>
+          <w:szCs w:val="24"/>
+        </w:rPr>
+      </w:pPr>
+      <w:r>
+        <w:rPr>
+          <w:rFonts w:ascii="Arial" w:hAnsi="Arial" w:cs="Arial"/>
+          <w:sz w:val="24"/>
+          <w:szCs w:val="24"/>
+        </w:rPr>
+        <w:tab/>
+        <w:t>26</w:t>
+      </w:r>
+      <w:r>
+        <w:rPr>
+          <w:rFonts w:ascii="Arial" w:hAnsi="Arial" w:cs="Arial"/>
+          <w:sz w:val="24"/>
+          <w:szCs w:val="24"/>
+        </w:rPr>
+        <w:tab/>
+        <w:t>16</w:t>
+      </w:r>
+      <w:r>
+        <w:rPr>
+          <w:rFonts w:ascii="Arial" w:hAnsi="Arial" w:cs="Arial"/>
+          <w:sz w:val="24"/>
+          <w:szCs w:val="24"/>
+        </w:rPr>
+        <w:tab/>
+        <w:t>Uint8</w:t>
+      </w:r>
+      <w:r>
+        <w:rPr>
+          <w:rFonts w:ascii="Arial" w:hAnsi="Arial" w:cs="Arial"/>
+          <w:sz w:val="24"/>
+          <w:szCs w:val="24"/>
+        </w:rPr>
+        <w:tab/>
+        <w:t>Update variable 11-20</w:t>
+      </w:r>
     </w:p>
     <w:p>
       <w:r>

</xml_diff>